<commit_message>
FIX: headers of windows
</commit_message>
<xml_diff>
--- a/lab6/report/report.docx
+++ b/lab6/report/report.docx
@@ -1506,14 +1506,27 @@
       <w:r>
         <w:t>Рис. 2.</w:t>
       </w:r>
-      <w:fldSimple w:instr=" SEQ Рис._2. \* ARABIC ">
-        <w:r>
-          <w:rPr>
-            <w:noProof/>
-          </w:rPr>
-          <w:t>1</w:t>
-        </w:r>
-      </w:fldSimple>
+      <w:r>
+        <w:fldChar w:fldCharType="begin"/>
+      </w:r>
+      <w:r>
+        <w:instrText xml:space="preserve"> SEQ Рис._2. \* ARABIC </w:instrText>
+      </w:r>
+      <w:r>
+        <w:fldChar w:fldCharType="separate"/>
+      </w:r>
+      <w:r>
+        <w:rPr>
+          <w:noProof/>
+        </w:rPr>
+        <w:t>1</w:t>
+      </w:r>
+      <w:r>
+        <w:rPr>
+          <w:noProof/>
+        </w:rPr>
+        <w:fldChar w:fldCharType="end"/>
+      </w:r>
       <w:r>
         <w:t>, концептуальная модель системы</w:t>
       </w:r>
@@ -1606,14 +1619,27 @@
       <w:r>
         <w:t xml:space="preserve">Рис. 2. </w:t>
       </w:r>
-      <w:fldSimple w:instr=" SEQ Рис._2. \* ARABIC ">
-        <w:r>
-          <w:rPr>
-            <w:noProof/>
-          </w:rPr>
-          <w:t>2</w:t>
-        </w:r>
-      </w:fldSimple>
+      <w:r>
+        <w:fldChar w:fldCharType="begin"/>
+      </w:r>
+      <w:r>
+        <w:instrText xml:space="preserve"> SEQ Рис._2. \* ARABIC </w:instrText>
+      </w:r>
+      <w:r>
+        <w:fldChar w:fldCharType="separate"/>
+      </w:r>
+      <w:r>
+        <w:rPr>
+          <w:noProof/>
+        </w:rPr>
+        <w:t>2</w:t>
+      </w:r>
+      <w:r>
+        <w:rPr>
+          <w:noProof/>
+        </w:rPr>
+        <w:fldChar w:fldCharType="end"/>
+      </w:r>
       <w:r>
         <w:t>, схема элементов СМО</w:t>
       </w:r>
@@ -1990,9 +2016,9 @@
           <w:noProof/>
         </w:rPr>
         <w:drawing>
-          <wp:inline distT="0" distB="0" distL="0" distR="0" wp14:anchorId="14CEC962" wp14:editId="73D8CFDA">
-            <wp:extent cx="5488508" cy="4746929"/>
-            <wp:effectExtent l="0" t="0" r="0" b="0"/>
+          <wp:inline distT="0" distB="0" distL="0" distR="0" wp14:anchorId="14CEC962" wp14:editId="418D500F">
+            <wp:extent cx="5488156" cy="4565650"/>
+            <wp:effectExtent l="0" t="0" r="0" b="6350"/>
             <wp:docPr id="2" name="Рисунок 2"/>
             <wp:cNvGraphicFramePr>
               <a:graphicFrameLocks xmlns:a="http://schemas.openxmlformats.org/drawingml/2006/main" noChangeAspect="1"/>
@@ -2004,20 +2030,27 @@
                     <pic:cNvPr id="1" name=""/>
                     <pic:cNvPicPr/>
                   </pic:nvPicPr>
-                  <pic:blipFill>
+                  <pic:blipFill rotWithShape="1">
                     <a:blip r:embed="rId10"/>
-                    <a:stretch>
-                      <a:fillRect/>
-                    </a:stretch>
+                    <a:srcRect t="3813"/>
+                    <a:stretch/>
                   </pic:blipFill>
-                  <pic:spPr>
+                  <pic:spPr bwMode="auto">
                     <a:xfrm>
                       <a:off x="0" y="0"/>
-                      <a:ext cx="5491618" cy="4749619"/>
+                      <a:ext cx="5491618" cy="4568530"/>
                     </a:xfrm>
                     <a:prstGeom prst="rect">
                       <a:avLst/>
                     </a:prstGeom>
+                    <a:ln>
+                      <a:noFill/>
+                    </a:ln>
+                    <a:extLst>
+                      <a:ext uri="{53640926-AAD7-44D8-BBD7-CCE9431645EC}">
+                        <a14:shadowObscured xmlns:a14="http://schemas.microsoft.com/office/drawing/2010/main"/>
+                      </a:ext>
+                    </a:extLst>
                   </pic:spPr>
                 </pic:pic>
               </a:graphicData>
@@ -2033,14 +2066,27 @@
       <w:r>
         <w:t>Рис. 3.</w:t>
       </w:r>
-      <w:fldSimple w:instr=" SEQ Рис._3. \* ARABIC ">
-        <w:r>
-          <w:rPr>
-            <w:noProof/>
-          </w:rPr>
-          <w:t>1</w:t>
-        </w:r>
-      </w:fldSimple>
+      <w:r>
+        <w:fldChar w:fldCharType="begin"/>
+      </w:r>
+      <w:r>
+        <w:instrText xml:space="preserve"> SEQ Рис._3. \* ARABIC </w:instrText>
+      </w:r>
+      <w:r>
+        <w:fldChar w:fldCharType="separate"/>
+      </w:r>
+      <w:r>
+        <w:rPr>
+          <w:noProof/>
+        </w:rPr>
+        <w:t>1</w:t>
+      </w:r>
+      <w:r>
+        <w:rPr>
+          <w:noProof/>
+        </w:rPr>
+        <w:fldChar w:fldCharType="end"/>
+      </w:r>
       <w:r>
         <w:t>, пример работы реализованного приложения</w:t>
       </w:r>
@@ -2056,9 +2102,9 @@
         </w:rPr>
         <w:lastRenderedPageBreak/>
         <w:drawing>
-          <wp:inline distT="0" distB="0" distL="0" distR="0" wp14:anchorId="28DDF612" wp14:editId="69217B09">
-            <wp:extent cx="5488507" cy="4746928"/>
-            <wp:effectExtent l="0" t="0" r="0" b="0"/>
+          <wp:inline distT="0" distB="0" distL="0" distR="0" wp14:anchorId="28DDF612" wp14:editId="03B7C3E9">
+            <wp:extent cx="5488157" cy="4565650"/>
+            <wp:effectExtent l="0" t="0" r="0" b="6350"/>
             <wp:docPr id="3" name="Рисунок 3"/>
             <wp:cNvGraphicFramePr>
               <a:graphicFrameLocks xmlns:a="http://schemas.openxmlformats.org/drawingml/2006/main" noChangeAspect="1"/>
@@ -2070,20 +2116,27 @@
                     <pic:cNvPr id="1" name=""/>
                     <pic:cNvPicPr/>
                   </pic:nvPicPr>
-                  <pic:blipFill>
+                  <pic:blipFill rotWithShape="1">
                     <a:blip r:embed="rId11"/>
-                    <a:stretch>
-                      <a:fillRect/>
-                    </a:stretch>
+                    <a:srcRect t="3813"/>
+                    <a:stretch/>
                   </pic:blipFill>
-                  <pic:spPr>
+                  <pic:spPr bwMode="auto">
                     <a:xfrm>
                       <a:off x="0" y="0"/>
-                      <a:ext cx="5496182" cy="4753566"/>
+                      <a:ext cx="5496182" cy="4572326"/>
                     </a:xfrm>
                     <a:prstGeom prst="rect">
                       <a:avLst/>
                     </a:prstGeom>
+                    <a:ln>
+                      <a:noFill/>
+                    </a:ln>
+                    <a:extLst>
+                      <a:ext uri="{53640926-AAD7-44D8-BBD7-CCE9431645EC}">
+                        <a14:shadowObscured xmlns:a14="http://schemas.microsoft.com/office/drawing/2010/main"/>
+                      </a:ext>
+                    </a:extLst>
                   </pic:spPr>
                 </pic:pic>
               </a:graphicData>
@@ -2099,14 +2152,27 @@
       <w:r>
         <w:t>Рис. 3.</w:t>
       </w:r>
-      <w:fldSimple w:instr=" SEQ Рис._3. \* ARABIC ">
-        <w:r>
-          <w:rPr>
-            <w:noProof/>
-          </w:rPr>
-          <w:t>2</w:t>
-        </w:r>
-      </w:fldSimple>
+      <w:r>
+        <w:fldChar w:fldCharType="begin"/>
+      </w:r>
+      <w:r>
+        <w:instrText xml:space="preserve"> SEQ Рис._3. \* ARABIC </w:instrText>
+      </w:r>
+      <w:r>
+        <w:fldChar w:fldCharType="separate"/>
+      </w:r>
+      <w:r>
+        <w:rPr>
+          <w:noProof/>
+        </w:rPr>
+        <w:t>2</w:t>
+      </w:r>
+      <w:r>
+        <w:rPr>
+          <w:noProof/>
+        </w:rPr>
+        <w:fldChar w:fldCharType="end"/>
+      </w:r>
       <w:r>
         <w:t>, пример работы реализованного приложения</w:t>
       </w:r>
@@ -2187,9 +2253,9 @@
         </w:rPr>
         <w:lastRenderedPageBreak/>
         <w:drawing>
-          <wp:inline distT="0" distB="0" distL="0" distR="0" wp14:anchorId="4180CB2E" wp14:editId="1BB9D113">
-            <wp:extent cx="5387379" cy="4659464"/>
-            <wp:effectExtent l="0" t="0" r="3810" b="8255"/>
+          <wp:inline distT="0" distB="0" distL="0" distR="0" wp14:anchorId="4180CB2E" wp14:editId="617EA9DB">
+            <wp:extent cx="5386836" cy="4497070"/>
+            <wp:effectExtent l="0" t="0" r="4445" b="0"/>
             <wp:docPr id="4" name="Рисунок 4"/>
             <wp:cNvGraphicFramePr>
               <a:graphicFrameLocks xmlns:a="http://schemas.openxmlformats.org/drawingml/2006/main" noChangeAspect="1"/>
@@ -2201,20 +2267,27 @@
                     <pic:cNvPr id="1" name=""/>
                     <pic:cNvPicPr/>
                   </pic:nvPicPr>
-                  <pic:blipFill>
+                  <pic:blipFill rotWithShape="1">
                     <a:blip r:embed="rId12"/>
-                    <a:stretch>
-                      <a:fillRect/>
-                    </a:stretch>
+                    <a:srcRect t="3475"/>
+                    <a:stretch/>
                   </pic:blipFill>
-                  <pic:spPr>
+                  <pic:spPr bwMode="auto">
                     <a:xfrm>
                       <a:off x="0" y="0"/>
-                      <a:ext cx="5394644" cy="4665748"/>
+                      <a:ext cx="5394644" cy="4503588"/>
                     </a:xfrm>
                     <a:prstGeom prst="rect">
                       <a:avLst/>
                     </a:prstGeom>
+                    <a:ln>
+                      <a:noFill/>
+                    </a:ln>
+                    <a:extLst>
+                      <a:ext uri="{53640926-AAD7-44D8-BBD7-CCE9431645EC}">
+                        <a14:shadowObscured xmlns:a14="http://schemas.microsoft.com/office/drawing/2010/main"/>
+                      </a:ext>
+                    </a:extLst>
                   </pic:spPr>
                 </pic:pic>
               </a:graphicData>
@@ -2230,14 +2303,27 @@
       <w:r>
         <w:t>Рис. 3.</w:t>
       </w:r>
-      <w:fldSimple w:instr=" SEQ Рис._3. \* ARABIC ">
-        <w:r>
-          <w:rPr>
-            <w:noProof/>
-          </w:rPr>
-          <w:t>3</w:t>
-        </w:r>
-      </w:fldSimple>
+      <w:r>
+        <w:fldChar w:fldCharType="begin"/>
+      </w:r>
+      <w:r>
+        <w:instrText xml:space="preserve"> SEQ Рис._3. \* ARABIC </w:instrText>
+      </w:r>
+      <w:r>
+        <w:fldChar w:fldCharType="separate"/>
+      </w:r>
+      <w:r>
+        <w:rPr>
+          <w:noProof/>
+        </w:rPr>
+        <w:t>3</w:t>
+      </w:r>
+      <w:r>
+        <w:rPr>
+          <w:noProof/>
+        </w:rPr>
+        <w:fldChar w:fldCharType="end"/>
+      </w:r>
       <w:r>
         <w:t xml:space="preserve">, пример работы приложения при проведении оптимизации </w:t>
       </w:r>
@@ -3665,142 +3751,142 @@
                 <w:sz w:val="20"/>
                 <w:lang w:val="en-US" w:eastAsia="ru-RU"/>
               </w:rPr>
+              <w:t xml:space="preserve">        </w:t>
+            </w:r>
+            <w:r>
+              <w:rPr>
+                <w:rFonts w:ascii="Courier New" w:hAnsi="Courier New" w:cs="Courier New"/>
+                <w:sz w:val="20"/>
+                <w:lang w:val="en-US" w:eastAsia="ru-RU"/>
+              </w:rPr>
+              <w:t>receivers</w:t>
+            </w:r>
+            <w:r>
+              <w:rPr>
+                <w:rFonts w:ascii="Courier New" w:hAnsi="Courier New" w:cs="Courier New"/>
+                <w:color w:val="C0C0C0"/>
+                <w:sz w:val="20"/>
+                <w:lang w:val="en-US" w:eastAsia="ru-RU"/>
+              </w:rPr>
+              <w:t xml:space="preserve"> </w:t>
+            </w:r>
+            <w:r>
+              <w:rPr>
+                <w:rFonts w:ascii="Courier New" w:hAnsi="Courier New" w:cs="Courier New"/>
+                <w:color w:val="AAAAAA"/>
+                <w:sz w:val="20"/>
+                <w:lang w:val="en-US" w:eastAsia="ru-RU"/>
+              </w:rPr>
+              <w:t>=</w:t>
+            </w:r>
+            <w:r>
+              <w:rPr>
+                <w:rFonts w:ascii="Courier New" w:hAnsi="Courier New" w:cs="Courier New"/>
+                <w:color w:val="C0C0C0"/>
+                <w:sz w:val="20"/>
+                <w:lang w:val="en-US" w:eastAsia="ru-RU"/>
+              </w:rPr>
+              <w:t xml:space="preserve"> </w:t>
+            </w:r>
+            <w:proofErr w:type="gramStart"/>
+            <w:r>
+              <w:rPr>
+                <w:rFonts w:ascii="Courier New" w:hAnsi="Courier New" w:cs="Courier New"/>
+                <w:color w:val="55FF55"/>
+                <w:sz w:val="20"/>
+                <w:lang w:val="en-US" w:eastAsia="ru-RU"/>
+              </w:rPr>
+              <w:t>std</w:t>
+            </w:r>
+            <w:r>
+              <w:rPr>
+                <w:rFonts w:ascii="Courier New" w:hAnsi="Courier New" w:cs="Courier New"/>
+                <w:sz w:val="20"/>
+                <w:lang w:val="en-US" w:eastAsia="ru-RU"/>
+              </w:rPr>
+              <w:t>::</w:t>
+            </w:r>
+            <w:proofErr w:type="gramEnd"/>
+            <w:r>
+              <w:rPr>
+                <w:rFonts w:ascii="Courier New" w:hAnsi="Courier New" w:cs="Courier New"/>
+                <w:color w:val="55FF55"/>
+                <w:sz w:val="20"/>
+                <w:lang w:val="en-US" w:eastAsia="ru-RU"/>
+              </w:rPr>
+              <w:t>vector</w:t>
+            </w:r>
+            <w:r>
+              <w:rPr>
+                <w:rFonts w:ascii="Courier New" w:hAnsi="Courier New" w:cs="Courier New"/>
+                <w:sz w:val="20"/>
+                <w:lang w:val="en-US" w:eastAsia="ru-RU"/>
+              </w:rPr>
+              <w:t>&lt;</w:t>
+            </w:r>
+            <w:r>
+              <w:rPr>
+                <w:rFonts w:ascii="Courier New" w:hAnsi="Courier New" w:cs="Courier New"/>
+                <w:color w:val="55FF55"/>
+                <w:sz w:val="20"/>
+                <w:lang w:val="en-US" w:eastAsia="ru-RU"/>
+              </w:rPr>
+              <w:t>Processor</w:t>
+            </w:r>
+            <w:r>
+              <w:rPr>
+                <w:rFonts w:ascii="Courier New" w:hAnsi="Courier New" w:cs="Courier New"/>
+                <w:color w:val="C0C0C0"/>
+                <w:sz w:val="20"/>
+                <w:lang w:val="en-US" w:eastAsia="ru-RU"/>
+              </w:rPr>
+              <w:t xml:space="preserve"> </w:t>
+            </w:r>
+            <w:r>
+              <w:rPr>
+                <w:rFonts w:ascii="Courier New" w:hAnsi="Courier New" w:cs="Courier New"/>
+                <w:sz w:val="20"/>
+                <w:lang w:val="en-US" w:eastAsia="ru-RU"/>
+              </w:rPr>
+              <w:t>*&gt;();</w:t>
+            </w:r>
+          </w:p>
+          <w:p>
+            <w:pPr>
+              <w:tabs>
+                <w:tab w:val="left" w:pos="916"/>
+                <w:tab w:val="left" w:pos="1832"/>
+                <w:tab w:val="left" w:pos="2748"/>
+                <w:tab w:val="left" w:pos="3664"/>
+                <w:tab w:val="left" w:pos="4580"/>
+                <w:tab w:val="left" w:pos="5496"/>
+                <w:tab w:val="left" w:pos="6412"/>
+                <w:tab w:val="left" w:pos="7328"/>
+                <w:tab w:val="left" w:pos="8244"/>
+                <w:tab w:val="left" w:pos="9160"/>
+                <w:tab w:val="left" w:pos="10076"/>
+                <w:tab w:val="left" w:pos="10992"/>
+                <w:tab w:val="left" w:pos="11908"/>
+                <w:tab w:val="left" w:pos="12824"/>
+                <w:tab w:val="left" w:pos="13740"/>
+                <w:tab w:val="left" w:pos="14656"/>
+              </w:tabs>
+              <w:spacing w:line="240" w:lineRule="auto"/>
+              <w:jc w:val="left"/>
+              <w:rPr>
+                <w:rFonts w:ascii="Courier New" w:hAnsi="Courier New" w:cs="Courier New"/>
+                <w:sz w:val="20"/>
+                <w:lang w:val="en-US" w:eastAsia="ru-RU"/>
+              </w:rPr>
+            </w:pPr>
+            <w:r>
+              <w:rPr>
+                <w:rFonts w:ascii="Courier New" w:hAnsi="Courier New" w:cs="Courier New"/>
+                <w:color w:val="C0C0C0"/>
+                <w:sz w:val="20"/>
+                <w:lang w:val="en-US" w:eastAsia="ru-RU"/>
+              </w:rPr>
               <w:lastRenderedPageBreak/>
-              <w:t xml:space="preserve">        </w:t>
-            </w:r>
-            <w:r>
-              <w:rPr>
-                <w:rFonts w:ascii="Courier New" w:hAnsi="Courier New" w:cs="Courier New"/>
-                <w:sz w:val="20"/>
-                <w:lang w:val="en-US" w:eastAsia="ru-RU"/>
-              </w:rPr>
-              <w:t>receivers</w:t>
-            </w:r>
-            <w:r>
-              <w:rPr>
-                <w:rFonts w:ascii="Courier New" w:hAnsi="Courier New" w:cs="Courier New"/>
-                <w:color w:val="C0C0C0"/>
-                <w:sz w:val="20"/>
-                <w:lang w:val="en-US" w:eastAsia="ru-RU"/>
-              </w:rPr>
-              <w:t xml:space="preserve"> </w:t>
-            </w:r>
-            <w:r>
-              <w:rPr>
-                <w:rFonts w:ascii="Courier New" w:hAnsi="Courier New" w:cs="Courier New"/>
-                <w:color w:val="AAAAAA"/>
-                <w:sz w:val="20"/>
-                <w:lang w:val="en-US" w:eastAsia="ru-RU"/>
-              </w:rPr>
-              <w:t>=</w:t>
-            </w:r>
-            <w:r>
-              <w:rPr>
-                <w:rFonts w:ascii="Courier New" w:hAnsi="Courier New" w:cs="Courier New"/>
-                <w:color w:val="C0C0C0"/>
-                <w:sz w:val="20"/>
-                <w:lang w:val="en-US" w:eastAsia="ru-RU"/>
-              </w:rPr>
-              <w:t xml:space="preserve"> </w:t>
-            </w:r>
-            <w:proofErr w:type="gramStart"/>
-            <w:r>
-              <w:rPr>
-                <w:rFonts w:ascii="Courier New" w:hAnsi="Courier New" w:cs="Courier New"/>
-                <w:color w:val="55FF55"/>
-                <w:sz w:val="20"/>
-                <w:lang w:val="en-US" w:eastAsia="ru-RU"/>
-              </w:rPr>
-              <w:t>std</w:t>
-            </w:r>
-            <w:r>
-              <w:rPr>
-                <w:rFonts w:ascii="Courier New" w:hAnsi="Courier New" w:cs="Courier New"/>
-                <w:sz w:val="20"/>
-                <w:lang w:val="en-US" w:eastAsia="ru-RU"/>
-              </w:rPr>
-              <w:t>::</w:t>
-            </w:r>
-            <w:proofErr w:type="gramEnd"/>
-            <w:r>
-              <w:rPr>
-                <w:rFonts w:ascii="Courier New" w:hAnsi="Courier New" w:cs="Courier New"/>
-                <w:color w:val="55FF55"/>
-                <w:sz w:val="20"/>
-                <w:lang w:val="en-US" w:eastAsia="ru-RU"/>
-              </w:rPr>
-              <w:t>vector</w:t>
-            </w:r>
-            <w:r>
-              <w:rPr>
-                <w:rFonts w:ascii="Courier New" w:hAnsi="Courier New" w:cs="Courier New"/>
-                <w:sz w:val="20"/>
-                <w:lang w:val="en-US" w:eastAsia="ru-RU"/>
-              </w:rPr>
-              <w:t>&lt;</w:t>
-            </w:r>
-            <w:r>
-              <w:rPr>
-                <w:rFonts w:ascii="Courier New" w:hAnsi="Courier New" w:cs="Courier New"/>
-                <w:color w:val="55FF55"/>
-                <w:sz w:val="20"/>
-                <w:lang w:val="en-US" w:eastAsia="ru-RU"/>
-              </w:rPr>
-              <w:t>Processor</w:t>
-            </w:r>
-            <w:r>
-              <w:rPr>
-                <w:rFonts w:ascii="Courier New" w:hAnsi="Courier New" w:cs="Courier New"/>
-                <w:color w:val="C0C0C0"/>
-                <w:sz w:val="20"/>
-                <w:lang w:val="en-US" w:eastAsia="ru-RU"/>
-              </w:rPr>
-              <w:t xml:space="preserve"> </w:t>
-            </w:r>
-            <w:r>
-              <w:rPr>
-                <w:rFonts w:ascii="Courier New" w:hAnsi="Courier New" w:cs="Courier New"/>
-                <w:sz w:val="20"/>
-                <w:lang w:val="en-US" w:eastAsia="ru-RU"/>
-              </w:rPr>
-              <w:t>*&gt;();</w:t>
-            </w:r>
-          </w:p>
-          <w:p>
-            <w:pPr>
-              <w:tabs>
-                <w:tab w:val="left" w:pos="916"/>
-                <w:tab w:val="left" w:pos="1832"/>
-                <w:tab w:val="left" w:pos="2748"/>
-                <w:tab w:val="left" w:pos="3664"/>
-                <w:tab w:val="left" w:pos="4580"/>
-                <w:tab w:val="left" w:pos="5496"/>
-                <w:tab w:val="left" w:pos="6412"/>
-                <w:tab w:val="left" w:pos="7328"/>
-                <w:tab w:val="left" w:pos="8244"/>
-                <w:tab w:val="left" w:pos="9160"/>
-                <w:tab w:val="left" w:pos="10076"/>
-                <w:tab w:val="left" w:pos="10992"/>
-                <w:tab w:val="left" w:pos="11908"/>
-                <w:tab w:val="left" w:pos="12824"/>
-                <w:tab w:val="left" w:pos="13740"/>
-                <w:tab w:val="left" w:pos="14656"/>
-              </w:tabs>
-              <w:spacing w:line="240" w:lineRule="auto"/>
-              <w:jc w:val="left"/>
-              <w:rPr>
-                <w:rFonts w:ascii="Courier New" w:hAnsi="Courier New" w:cs="Courier New"/>
-                <w:sz w:val="20"/>
-                <w:lang w:val="en-US" w:eastAsia="ru-RU"/>
-              </w:rPr>
-            </w:pPr>
-            <w:r>
-              <w:rPr>
-                <w:rFonts w:ascii="Courier New" w:hAnsi="Courier New" w:cs="Courier New"/>
-                <w:color w:val="C0C0C0"/>
-                <w:sz w:val="20"/>
-                <w:lang w:val="en-US" w:eastAsia="ru-RU"/>
-              </w:rPr>
               <w:t xml:space="preserve">        </w:t>
             </w:r>
             <w:proofErr w:type="spellStart"/>
@@ -8248,7 +8334,6 @@
                 <w:sz w:val="20"/>
                 <w:lang w:val="en-US" w:eastAsia="ru-RU"/>
               </w:rPr>
-              <w:lastRenderedPageBreak/>
               <w:t xml:space="preserve">    </w:t>
             </w:r>
             <w:r>
@@ -12697,7 +12782,6 @@
                 <w:sz w:val="20"/>
                 <w:lang w:val="en-US" w:eastAsia="ru-RU"/>
               </w:rPr>
-              <w:lastRenderedPageBreak/>
               <w:t xml:space="preserve">    </w:t>
             </w:r>
             <w:proofErr w:type="spellStart"/>
@@ -12801,6 +12885,7 @@
                 <w:sz w:val="20"/>
                 <w:lang w:val="en-US" w:eastAsia="ru-RU"/>
               </w:rPr>
+              <w:lastRenderedPageBreak/>
               <w:t xml:space="preserve">        </w:t>
             </w:r>
             <w:r>
@@ -16854,7 +16939,6 @@
                 <w:sz w:val="20"/>
                 <w:lang w:val="en-US" w:eastAsia="ru-RU"/>
               </w:rPr>
-              <w:lastRenderedPageBreak/>
               <w:t xml:space="preserve">        </w:t>
             </w:r>
             <w:proofErr w:type="spellStart"/>
@@ -16950,6 +17034,7 @@
                 <w:sz w:val="20"/>
                 <w:lang w:val="en-US" w:eastAsia="ru-RU"/>
               </w:rPr>
+              <w:lastRenderedPageBreak/>
               <w:t xml:space="preserve">    </w:t>
             </w:r>
             <w:r>
@@ -21975,108 +22060,108 @@
                 <w:sz w:val="20"/>
                 <w:lang w:val="en-US" w:eastAsia="ru-RU"/>
               </w:rPr>
+              <w:t xml:space="preserve">            </w:t>
+            </w:r>
+            <w:r>
+              <w:rPr>
+                <w:rFonts w:ascii="Courier New" w:hAnsi="Courier New" w:cs="Courier New"/>
+                <w:sz w:val="20"/>
+                <w:lang w:val="en-US" w:eastAsia="ru-RU"/>
+              </w:rPr>
+              <w:t>(</w:t>
+            </w:r>
+            <w:proofErr w:type="spellStart"/>
+            <w:r>
+              <w:rPr>
+                <w:rFonts w:ascii="Courier New" w:hAnsi="Courier New" w:cs="Courier New"/>
+                <w:sz w:val="20"/>
+                <w:lang w:val="en-US" w:eastAsia="ru-RU"/>
+              </w:rPr>
+              <w:t>numberOfSkippedRequests</w:t>
+            </w:r>
+            <w:proofErr w:type="spellEnd"/>
+            <w:r>
+              <w:rPr>
+                <w:rFonts w:ascii="Courier New" w:hAnsi="Courier New" w:cs="Courier New"/>
+                <w:color w:val="C0C0C0"/>
+                <w:sz w:val="20"/>
+                <w:lang w:val="en-US" w:eastAsia="ru-RU"/>
+              </w:rPr>
+              <w:t xml:space="preserve"> </w:t>
+            </w:r>
+            <w:r>
+              <w:rPr>
+                <w:rFonts w:ascii="Courier New" w:hAnsi="Courier New" w:cs="Courier New"/>
+                <w:color w:val="AAAAAA"/>
+                <w:sz w:val="20"/>
+                <w:lang w:val="en-US" w:eastAsia="ru-RU"/>
+              </w:rPr>
+              <w:t>+</w:t>
+            </w:r>
+            <w:r>
+              <w:rPr>
+                <w:rFonts w:ascii="Courier New" w:hAnsi="Courier New" w:cs="Courier New"/>
+                <w:color w:val="C0C0C0"/>
+                <w:sz w:val="20"/>
+                <w:lang w:val="en-US" w:eastAsia="ru-RU"/>
+              </w:rPr>
+              <w:t xml:space="preserve"> </w:t>
+            </w:r>
+            <w:proofErr w:type="spellStart"/>
+            <w:r>
+              <w:rPr>
+                <w:rFonts w:ascii="Courier New" w:hAnsi="Courier New" w:cs="Courier New"/>
+                <w:sz w:val="20"/>
+                <w:lang w:val="en-US" w:eastAsia="ru-RU"/>
+              </w:rPr>
+              <w:t>numberOfProcessedRequests</w:t>
+            </w:r>
+            <w:proofErr w:type="spellEnd"/>
+            <w:r>
+              <w:rPr>
+                <w:rFonts w:ascii="Courier New" w:hAnsi="Courier New" w:cs="Courier New"/>
+                <w:sz w:val="20"/>
+                <w:lang w:val="en-US" w:eastAsia="ru-RU"/>
+              </w:rPr>
+              <w:t>);</w:t>
+            </w:r>
+          </w:p>
+          <w:p>
+            <w:pPr>
+              <w:tabs>
+                <w:tab w:val="left" w:pos="916"/>
+                <w:tab w:val="left" w:pos="1832"/>
+                <w:tab w:val="left" w:pos="2748"/>
+                <w:tab w:val="left" w:pos="3664"/>
+                <w:tab w:val="left" w:pos="4580"/>
+                <w:tab w:val="left" w:pos="5496"/>
+                <w:tab w:val="left" w:pos="6412"/>
+                <w:tab w:val="left" w:pos="7328"/>
+                <w:tab w:val="left" w:pos="8244"/>
+                <w:tab w:val="left" w:pos="9160"/>
+                <w:tab w:val="left" w:pos="10076"/>
+                <w:tab w:val="left" w:pos="10992"/>
+                <w:tab w:val="left" w:pos="11908"/>
+                <w:tab w:val="left" w:pos="12824"/>
+                <w:tab w:val="left" w:pos="13740"/>
+                <w:tab w:val="left" w:pos="14656"/>
+              </w:tabs>
+              <w:spacing w:line="240" w:lineRule="auto"/>
+              <w:jc w:val="left"/>
+              <w:rPr>
+                <w:rFonts w:ascii="Courier New" w:hAnsi="Courier New" w:cs="Courier New"/>
+                <w:sz w:val="20"/>
+                <w:lang w:val="en-US" w:eastAsia="ru-RU"/>
+              </w:rPr>
+            </w:pPr>
+            <w:r>
+              <w:rPr>
+                <w:rFonts w:ascii="Courier New" w:hAnsi="Courier New" w:cs="Courier New"/>
+                <w:color w:val="C0C0C0"/>
+                <w:sz w:val="20"/>
+                <w:lang w:val="en-US" w:eastAsia="ru-RU"/>
+              </w:rPr>
               <w:lastRenderedPageBreak/>
-              <w:t xml:space="preserve">            </w:t>
-            </w:r>
-            <w:r>
-              <w:rPr>
-                <w:rFonts w:ascii="Courier New" w:hAnsi="Courier New" w:cs="Courier New"/>
-                <w:sz w:val="20"/>
-                <w:lang w:val="en-US" w:eastAsia="ru-RU"/>
-              </w:rPr>
-              <w:t>(</w:t>
-            </w:r>
-            <w:proofErr w:type="spellStart"/>
-            <w:r>
-              <w:rPr>
-                <w:rFonts w:ascii="Courier New" w:hAnsi="Courier New" w:cs="Courier New"/>
-                <w:sz w:val="20"/>
-                <w:lang w:val="en-US" w:eastAsia="ru-RU"/>
-              </w:rPr>
-              <w:t>numberOfSkippedRequests</w:t>
-            </w:r>
-            <w:proofErr w:type="spellEnd"/>
-            <w:r>
-              <w:rPr>
-                <w:rFonts w:ascii="Courier New" w:hAnsi="Courier New" w:cs="Courier New"/>
-                <w:color w:val="C0C0C0"/>
-                <w:sz w:val="20"/>
-                <w:lang w:val="en-US" w:eastAsia="ru-RU"/>
-              </w:rPr>
-              <w:t xml:space="preserve"> </w:t>
-            </w:r>
-            <w:r>
-              <w:rPr>
-                <w:rFonts w:ascii="Courier New" w:hAnsi="Courier New" w:cs="Courier New"/>
-                <w:color w:val="AAAAAA"/>
-                <w:sz w:val="20"/>
-                <w:lang w:val="en-US" w:eastAsia="ru-RU"/>
-              </w:rPr>
-              <w:t>+</w:t>
-            </w:r>
-            <w:r>
-              <w:rPr>
-                <w:rFonts w:ascii="Courier New" w:hAnsi="Courier New" w:cs="Courier New"/>
-                <w:color w:val="C0C0C0"/>
-                <w:sz w:val="20"/>
-                <w:lang w:val="en-US" w:eastAsia="ru-RU"/>
-              </w:rPr>
-              <w:t xml:space="preserve"> </w:t>
-            </w:r>
-            <w:proofErr w:type="spellStart"/>
-            <w:r>
-              <w:rPr>
-                <w:rFonts w:ascii="Courier New" w:hAnsi="Courier New" w:cs="Courier New"/>
-                <w:sz w:val="20"/>
-                <w:lang w:val="en-US" w:eastAsia="ru-RU"/>
-              </w:rPr>
-              <w:t>numberOfProcessedRequests</w:t>
-            </w:r>
-            <w:proofErr w:type="spellEnd"/>
-            <w:r>
-              <w:rPr>
-                <w:rFonts w:ascii="Courier New" w:hAnsi="Courier New" w:cs="Courier New"/>
-                <w:sz w:val="20"/>
-                <w:lang w:val="en-US" w:eastAsia="ru-RU"/>
-              </w:rPr>
-              <w:t>);</w:t>
-            </w:r>
-          </w:p>
-          <w:p>
-            <w:pPr>
-              <w:tabs>
-                <w:tab w:val="left" w:pos="916"/>
-                <w:tab w:val="left" w:pos="1832"/>
-                <w:tab w:val="left" w:pos="2748"/>
-                <w:tab w:val="left" w:pos="3664"/>
-                <w:tab w:val="left" w:pos="4580"/>
-                <w:tab w:val="left" w:pos="5496"/>
-                <w:tab w:val="left" w:pos="6412"/>
-                <w:tab w:val="left" w:pos="7328"/>
-                <w:tab w:val="left" w:pos="8244"/>
-                <w:tab w:val="left" w:pos="9160"/>
-                <w:tab w:val="left" w:pos="10076"/>
-                <w:tab w:val="left" w:pos="10992"/>
-                <w:tab w:val="left" w:pos="11908"/>
-                <w:tab w:val="left" w:pos="12824"/>
-                <w:tab w:val="left" w:pos="13740"/>
-                <w:tab w:val="left" w:pos="14656"/>
-              </w:tabs>
-              <w:spacing w:line="240" w:lineRule="auto"/>
-              <w:jc w:val="left"/>
-              <w:rPr>
-                <w:rFonts w:ascii="Courier New" w:hAnsi="Courier New" w:cs="Courier New"/>
-                <w:sz w:val="20"/>
-                <w:lang w:val="en-US" w:eastAsia="ru-RU"/>
-              </w:rPr>
-            </w:pPr>
-            <w:r>
-              <w:rPr>
-                <w:rFonts w:ascii="Courier New" w:hAnsi="Courier New" w:cs="Courier New"/>
-                <w:color w:val="C0C0C0"/>
-                <w:sz w:val="20"/>
-                <w:lang w:val="en-US" w:eastAsia="ru-RU"/>
-              </w:rPr>
               <w:t xml:space="preserve">        </w:t>
             </w:r>
             <w:r>

</xml_diff>